<commit_message>
Added final submission files
</commit_message>
<xml_diff>
--- a/project1.docx
+++ b/project1.docx
@@ -18,18 +18,23 @@
         <w:t>Team Name:</w:t>
       </w:r>
       <w:r>
-        <w:t xml:space="preserve"> tbd</w:t>
+        <w:t xml:space="preserve"> </w:t>
+      </w:r>
+      <w:proofErr w:type="spellStart"/>
+      <w:r>
+        <w:t>bitnetwork</w:t>
+      </w:r>
+      <w:proofErr w:type="spellEnd"/>
+    </w:p>
+    <w:p>
+      <w:pPr>
+        <w:pStyle w:val="Heading2"/>
+      </w:pPr>
+      <w:r>
+        <w:t>Members:</w:t>
       </w:r>
       <w:bookmarkStart w:id="0" w:name="_GoBack"/>
       <w:bookmarkEnd w:id="0"/>
-    </w:p>
-    <w:p>
-      <w:pPr>
-        <w:pStyle w:val="Heading2"/>
-      </w:pPr>
-      <w:r>
-        <w:t>Members:</w:t>
-      </w:r>
     </w:p>
     <w:tbl>
       <w:tblPr>
@@ -191,7 +196,13 @@
       </w:r>
       <w:r>
         <w:br/>
-        <w:t xml:space="preserve">For our project, we decided to use the </w:t>
+        <w:t xml:space="preserve">For our project, we </w:t>
+      </w:r>
+      <w:r>
+        <w:t>used</w:t>
+      </w:r>
+      <w:r>
+        <w:t xml:space="preserve"> the </w:t>
       </w:r>
       <w:r>
         <w:rPr>
@@ -217,6 +228,15 @@
         <w:t xml:space="preserve"> Learn</w:t>
       </w:r>
       <w:r>
+        <w:rPr>
+          <w:b/>
+        </w:rPr>
+        <w:t xml:space="preserve"> </w:t>
+      </w:r>
+      <w:r>
+        <w:t>for the machine learning library</w:t>
+      </w:r>
+      <w:r>
         <w:t xml:space="preserve">, </w:t>
       </w:r>
       <w:proofErr w:type="spellStart"/>
@@ -228,7 +248,25 @@
       </w:r>
       <w:proofErr w:type="spellEnd"/>
       <w:r>
-        <w:t xml:space="preserve">, </w:t>
+        <w:rPr>
+          <w:b/>
+        </w:rPr>
+        <w:t xml:space="preserve"> </w:t>
+      </w:r>
+      <w:r>
+        <w:t>for math</w:t>
+      </w:r>
+      <w:r>
+        <w:t xml:space="preserve"> manipulation</w:t>
+      </w:r>
+      <w:r>
+        <w:t>,</w:t>
+      </w:r>
+      <w:r>
+        <w:t xml:space="preserve"> and</w:t>
+      </w:r>
+      <w:r>
+        <w:t xml:space="preserve"> </w:t>
       </w:r>
       <w:r>
         <w:rPr>
@@ -237,21 +275,51 @@
         <w:t>pandas</w:t>
       </w:r>
       <w:r>
-        <w:t xml:space="preserve">, and </w:t>
-      </w:r>
-      <w:proofErr w:type="spellStart"/>
-      <w:r>
-        <w:t>scipy</w:t>
-      </w:r>
-      <w:proofErr w:type="spellEnd"/>
-      <w:r>
-        <w:t xml:space="preserve"> we generated two models, the linear and non-linear models for the given dataset.</w:t>
+        <w:rPr>
+          <w:b/>
+        </w:rPr>
+        <w:t xml:space="preserve"> </w:t>
+      </w:r>
+      <w:r>
+        <w:t xml:space="preserve">for data containers </w:t>
+      </w:r>
+      <w:r>
+        <w:t>we generated two models, the linear and non-linear models for the given dataset.</w:t>
+      </w:r>
+      <w:r>
+        <w:t xml:space="preserve">  We used </w:t>
+      </w:r>
+      <w:r>
+        <w:rPr>
+          <w:b/>
+        </w:rPr>
+        <w:t>Cross Validation</w:t>
+      </w:r>
+      <w:r>
+        <w:t xml:space="preserve"> to find the </w:t>
+      </w:r>
+      <w:r>
+        <w:rPr>
+          <w:b/>
+        </w:rPr>
+        <w:t>optimal order of polynomial for the given dataset</w:t>
+      </w:r>
+      <w:r>
+        <w:t>.</w:t>
+      </w:r>
+    </w:p>
+    <w:p>
+      <w:pPr>
+        <w:pStyle w:val="Heading2"/>
+      </w:pPr>
+      <w:r>
+        <w:t xml:space="preserve">Analysis: </w:t>
       </w:r>
     </w:p>
     <w:p/>
     <w:p>
       <w:pPr>
-        <w:pStyle w:val="Heading1"/>
+        <w:pStyle w:val="Heading2"/>
       </w:pPr>
       <w:r>
         <w:t>Linear Model:</w:t>
@@ -259,18 +327,65 @@
     </w:p>
     <w:p>
       <w:pPr>
-        <w:pStyle w:val="Heading2"/>
+        <w:rPr>
+          <w:rFonts w:ascii="Cambria Math" w:hAnsi="Cambria Math"/>
+          <w:sz w:val="20"/>
+          <w:oMath/>
+        </w:rPr>
+      </w:pPr>
+      <m:oMathPara>
+        <m:oMath>
+          <m:r>
+            <w:rPr>
+              <w:rFonts w:ascii="Cambria Math" w:hAnsi="Cambria Math"/>
+              <w:sz w:val="20"/>
+            </w:rPr>
+            <m:t>Idx= Tm*-0.541374+Pr*-0.001536+Th*3610.936016+Sv*0.05452</m:t>
+          </m:r>
+          <m:r>
+            <w:rPr>
+              <w:rFonts w:ascii="Cambria Math" w:hAnsi="Cambria Math"/>
+              <w:sz w:val="20"/>
+            </w:rPr>
+            <m:t>6</m:t>
+          </m:r>
+          <m:r>
+            <w:rPr>
+              <w:rFonts w:ascii="Cambria Math" w:hAnsi="Cambria Math"/>
+              <w:sz w:val="20"/>
+            </w:rPr>
+            <m:t xml:space="preserve">  -77.53647990406166</m:t>
+          </m:r>
+        </m:oMath>
+      </m:oMathPara>
+    </w:p>
+    <w:p>
+      <w:pPr>
+        <w:pStyle w:val="Heading3"/>
       </w:pPr>
       <w:r>
         <w:t>Uncertainty of Model:</w:t>
+      </w:r>
+    </w:p>
+    <w:p>
+      <w:r>
+        <w:t>Mean Absolute Error: 0.833082971233712</w:t>
+      </w:r>
+    </w:p>
+    <w:p>
+      <w:r>
+        <w:t>Mean Squared Error: 1.2320182268783093</w:t>
+      </w:r>
+    </w:p>
+    <w:p>
+      <w:r>
+        <w:t>Root Mean Squared Error: 1.109963164649309</w:t>
       </w:r>
     </w:p>
     <w:p/>
-    <w:p/>
-    <w:p/>
     <w:p>
       <w:pPr>
-        <w:pStyle w:val="Heading1"/>
+        <w:pStyle w:val="Heading2"/>
       </w:pPr>
       <w:r>
         <w:t>Non-Linear Model:</w:t>
@@ -278,7 +393,7 @@
     </w:p>
     <w:p>
       <w:pPr>
-        <w:pStyle w:val="Heading2"/>
+        <w:pStyle w:val="Heading3"/>
       </w:pPr>
       <w:r>
         <w:t>Uncertainty of Model:</w:t>
@@ -288,38 +403,110 @@
     <w:p/>
     <w:p>
       <w:pPr>
-        <w:pStyle w:val="ListParagraph"/>
-        <w:numPr>
-          <w:ilvl w:val="0"/>
-          <w:numId w:val="2"/>
-        </w:numPr>
-      </w:pPr>
-      <w:r>
-        <w:t>Process used for developing the model:</w:t>
+        <w:pStyle w:val="Heading2"/>
+      </w:pPr>
+      <w:r>
+        <w:t>Proces</w:t>
+      </w:r>
+      <w:r>
+        <w:t>s used for developing the model</w:t>
       </w:r>
     </w:p>
     <w:p>
-      <w:pPr>
-        <w:pStyle w:val="ListParagraph"/>
-        <w:numPr>
-          <w:ilvl w:val="0"/>
-          <w:numId w:val="2"/>
-        </w:numPr>
-      </w:pPr>
-      <w:r>
-        <w:t>Analyze the uncertainty of both models:</w:t>
+      <w:r>
+        <w:t xml:space="preserve">We developed our model using </w:t>
+      </w:r>
+      <w:proofErr w:type="spellStart"/>
+      <w:r>
+        <w:t>Sklearn</w:t>
+      </w:r>
+      <w:proofErr w:type="spellEnd"/>
+      <w:r>
+        <w:t xml:space="preserve">, </w:t>
+      </w:r>
+      <w:proofErr w:type="spellStart"/>
+      <w:r>
+        <w:t>Numpy</w:t>
+      </w:r>
+      <w:proofErr w:type="spellEnd"/>
+      <w:r>
+        <w:t xml:space="preserve">, Pandas, and </w:t>
+      </w:r>
+      <w:proofErr w:type="spellStart"/>
+      <w:r>
+        <w:t>Scipy</w:t>
+      </w:r>
+      <w:proofErr w:type="spellEnd"/>
+      <w:r>
+        <w:t xml:space="preserve"> within Python.  We began by importing the dataset into a pandas data</w:t>
+      </w:r>
+      <w:r>
+        <w:t xml:space="preserve"> </w:t>
+      </w:r>
+      <w:r>
+        <w:t xml:space="preserve">frame object.  After importing the </w:t>
+      </w:r>
+      <w:r>
+        <w:t>data, we separate the feature columns from the dataset and split the data into a training and test set</w:t>
+      </w:r>
+      <w:r>
+        <w:t xml:space="preserve"> to create a model and test the accuracy</w:t>
+      </w:r>
+      <w:r>
+        <w:t>.  We then apply the linear regression and fit the training data to it.  From there, our program predicts</w:t>
+      </w:r>
+      <w:r>
+        <w:t xml:space="preserve"> using the training data</w:t>
+      </w:r>
+      <w:r>
+        <w:t xml:space="preserve"> and we calculate the root mean squared error </w:t>
+      </w:r>
+      <w:proofErr w:type="gramStart"/>
+      <w:r>
+        <w:t>in order to</w:t>
+      </w:r>
+      <w:proofErr w:type="gramEnd"/>
+      <w:r>
+        <w:t xml:space="preserve"> find the uncertainty of the model</w:t>
+      </w:r>
+      <w:r>
+        <w:t xml:space="preserve"> (lower is better)</w:t>
+      </w:r>
+      <w:r>
+        <w:t xml:space="preserve">.  </w:t>
+      </w:r>
+    </w:p>
+    <w:p/>
+    <w:p>
+      <w:pPr>
+        <w:pStyle w:val="Heading2"/>
+      </w:pPr>
+      <w:r>
+        <w:lastRenderedPageBreak/>
+        <w:t xml:space="preserve">Justification </w:t>
+      </w:r>
+      <w:r>
+        <w:t>for why we have the best models</w:t>
       </w:r>
     </w:p>
     <w:p>
-      <w:pPr>
-        <w:pStyle w:val="ListParagraph"/>
-        <w:numPr>
-          <w:ilvl w:val="0"/>
-          <w:numId w:val="2"/>
-        </w:numPr>
-      </w:pPr>
-      <w:r>
-        <w:t>Justification for why we have the best models:</w:t>
+      <w:r>
+        <w:t>Linear Regression model without</w:t>
+      </w:r>
+      <w:r>
+        <w:t xml:space="preserve"> removing any of the features</w:t>
+      </w:r>
+      <w:r>
+        <w:t xml:space="preserve"> results in a more accurate model because it minimizes </w:t>
+      </w:r>
+      <w:r>
+        <w:t>the root mean squared error (</w:t>
+      </w:r>
+      <w:r>
+        <w:t>using cross validation reduces the variance associated with a single trial of train/test split</w:t>
+      </w:r>
+      <w:r>
+        <w:t>).  Also, by looping through different order of polynomials when testing, we chose the one with the lowest root mean squared error.</w:t>
       </w:r>
     </w:p>
     <w:p/>
@@ -986,6 +1173,28 @@
       <w:szCs w:val="26"/>
     </w:rPr>
   </w:style>
+  <w:style w:type="paragraph" w:styleId="Heading3">
+    <w:name w:val="heading 3"/>
+    <w:basedOn w:val="Normal"/>
+    <w:next w:val="Normal"/>
+    <w:link w:val="Heading3Char"/>
+    <w:uiPriority w:val="9"/>
+    <w:unhideWhenUsed/>
+    <w:qFormat/>
+    <w:rsid w:val="0079557C"/>
+    <w:pPr>
+      <w:keepNext/>
+      <w:keepLines/>
+      <w:spacing w:before="40" w:after="0"/>
+      <w:outlineLvl w:val="2"/>
+    </w:pPr>
+    <w:rPr>
+      <w:rFonts w:asciiTheme="majorHAnsi" w:eastAsiaTheme="majorEastAsia" w:hAnsiTheme="majorHAnsi" w:cstheme="majorBidi"/>
+      <w:color w:val="1F3763" w:themeColor="accent1" w:themeShade="7F"/>
+      <w:sz w:val="24"/>
+      <w:szCs w:val="24"/>
+    </w:rPr>
+  </w:style>
   <w:style w:type="character" w:default="1" w:styleId="DefaultParagraphFont">
     <w:name w:val="Default Paragraph Font"/>
     <w:uiPriority w:val="1"/>
@@ -1213,6 +1422,38 @@
         <w:bCs/>
       </w:rPr>
     </w:tblStylePr>
+  </w:style>
+  <w:style w:type="character" w:customStyle="1" w:styleId="Heading3Char">
+    <w:name w:val="Heading 3 Char"/>
+    <w:basedOn w:val="DefaultParagraphFont"/>
+    <w:link w:val="Heading3"/>
+    <w:uiPriority w:val="9"/>
+    <w:rsid w:val="0079557C"/>
+    <w:rPr>
+      <w:rFonts w:asciiTheme="majorHAnsi" w:eastAsiaTheme="majorEastAsia" w:hAnsiTheme="majorHAnsi" w:cstheme="majorBidi"/>
+      <w:color w:val="1F3763" w:themeColor="accent1" w:themeShade="7F"/>
+      <w:sz w:val="24"/>
+      <w:szCs w:val="24"/>
+    </w:rPr>
+  </w:style>
+  <w:style w:type="paragraph" w:styleId="NoSpacing">
+    <w:name w:val="No Spacing"/>
+    <w:uiPriority w:val="1"/>
+    <w:qFormat/>
+    <w:rsid w:val="006D75DF"/>
+    <w:pPr>
+      <w:spacing w:after="0" w:line="240" w:lineRule="auto"/>
+    </w:pPr>
+  </w:style>
+  <w:style w:type="character" w:styleId="PlaceholderText">
+    <w:name w:val="Placeholder Text"/>
+    <w:basedOn w:val="DefaultParagraphFont"/>
+    <w:uiPriority w:val="99"/>
+    <w:semiHidden/>
+    <w:rsid w:val="00DE15C6"/>
+    <w:rPr>
+      <w:color w:val="808080"/>
+    </w:rPr>
   </w:style>
 </w:styles>
 </file>

</xml_diff>